<commit_message>
addtion to moscow and something for initiation
</commit_message>
<xml_diff>
--- a/Report/MOSCOW_nonFunc_derived.docx
+++ b/Report/MOSCOW_nonFunc_derived.docx
@@ -2,6 +2,57 @@
 <file path=word/document.xml><?xml version="1.0" encoding="utf-8"?>
 <w:document xmlns:ve="http://schemas.openxmlformats.org/markup-compatibility/2006" xmlns:o="urn:schemas-microsoft-com:office:office" xmlns:r="http://schemas.openxmlformats.org/officeDocument/2006/relationships" xmlns:m="http://schemas.openxmlformats.org/officeDocument/2006/math" xmlns:v="urn:schemas-microsoft-com:vml" xmlns:wp="http://schemas.openxmlformats.org/drawingml/2006/wordprocessingDrawing" xmlns:w10="urn:schemas-microsoft-com:office:word" xmlns:w="http://schemas.openxmlformats.org/wordprocessingml/2006/main" xmlns:wne="http://schemas.microsoft.com/office/word/2006/wordml">
   <w:body>
+    <w:p>
+      <w:pPr>
+        <w:rPr>
+          <w:lang w:val="en-US"/>
+        </w:rPr>
+      </w:pPr>
+      <w:r>
+        <w:rPr>
+          <w:lang w:val="en-US"/>
+        </w:rPr>
+        <w:t>Problem definition</w:t>
+      </w:r>
+    </w:p>
+    <w:p>
+      <w:pPr>
+        <w:rPr>
+          <w:lang w:val="en-US"/>
+        </w:rPr>
+      </w:pPr>
+      <w:r>
+        <w:rPr>
+          <w:lang w:val="en-US"/>
+        </w:rPr>
+        <w:t xml:space="preserve"> We all know the feeling when your favorite song appears in the radio, and you can't stop yourself from singing along, even though you know, and everyone knows that it sounds like a cat fight. Little helper is going to make even the most horrifying singer into a decent singer. Little helpers goal is to help the singer, so if the singer </w:t>
+      </w:r>
+      <w:r>
+        <w:rPr>
+          <w:lang w:val="en-US"/>
+        </w:rPr>
+        <w:t>can't hit a tone, little helper will help with this. L</w:t>
+      </w:r>
+      <w:r>
+        <w:rPr>
+          <w:lang w:val="en-US"/>
+        </w:rPr>
+        <w:t>ittle helper will change the incoming sound and</w:t>
+      </w:r>
+      <w:r>
+        <w:rPr>
+          <w:lang w:val="en-US"/>
+        </w:rPr>
+        <w:t xml:space="preserve"> change it to the nearest tone, that way the user will never have a problem hitting an A' again. But this is not all little helper can accomplish. In today's modern Danish rap music, it is very popular to use auto tune in a way, so it is obvious. Therefore little helper will have the option to 'over' auto tune the incoming sound if the user wishes it. This way even a person with no singing skills, can become a rapper, just with a little help from little helper.  </w:t>
+      </w:r>
+    </w:p>
+    <w:p>
+      <w:pPr>
+        <w:rPr>
+          <w:lang w:val="en-US"/>
+        </w:rPr>
+      </w:pPr>
+    </w:p>
     <w:p>
       <w:pPr>
         <w:rPr>
@@ -145,19 +196,6 @@
     </w:p>
     <w:p>
       <w:pPr>
-        <w:rPr>
-          <w:lang w:val="en-US"/>
-        </w:rPr>
-      </w:pPr>
-      <w:r>
-        <w:rPr>
-          <w:lang w:val="en-US"/>
-        </w:rPr>
-        <w:t>Could</w:t>
-      </w:r>
-    </w:p>
-    <w:p>
-      <w:pPr>
         <w:pStyle w:val="Listeafsnit"/>
         <w:numPr>
           <w:ilvl w:val="0"/>
@@ -171,7 +209,7 @@
         <w:rPr>
           <w:lang w:val="en-US"/>
         </w:rPr>
-        <w:t xml:space="preserve">Little helper could be configured by a GUI, so the user can change all the different parameters, such as scale, force and speed. </w:t>
+        <w:t>Little helper should have a LED indicating if it is on or off.</w:t>
       </w:r>
     </w:p>
     <w:p>
@@ -189,20 +227,20 @@
         <w:rPr>
           <w:lang w:val="en-US"/>
         </w:rPr>
-        <w:t xml:space="preserve">Little helper could take noisy environment into account, when finding the primary frequency. </w:t>
-      </w:r>
-    </w:p>
-    <w:p>
-      <w:pPr>
-        <w:rPr>
-          <w:lang w:val="en-US"/>
-        </w:rPr>
-      </w:pPr>
-      <w:r>
-        <w:rPr>
-          <w:lang w:val="en-US"/>
-        </w:rPr>
-        <w:t>Won't</w:t>
+        <w:t>Little helper should have 4 LED's indicating which level the auto tuner is on where 0 LED's on is low. and 4 LED's on is high.</w:t>
+      </w:r>
+    </w:p>
+    <w:p>
+      <w:pPr>
+        <w:rPr>
+          <w:lang w:val="en-US"/>
+        </w:rPr>
+      </w:pPr>
+      <w:r>
+        <w:rPr>
+          <w:lang w:val="en-US"/>
+        </w:rPr>
+        <w:t>Could</w:t>
       </w:r>
     </w:p>
     <w:p>
@@ -220,6 +258,55 @@
         <w:rPr>
           <w:lang w:val="en-US"/>
         </w:rPr>
+        <w:t xml:space="preserve">Little helper could be configured by a GUI, so the user can change all the different parameters, such as scale, force and speed. </w:t>
+      </w:r>
+    </w:p>
+    <w:p>
+      <w:pPr>
+        <w:pStyle w:val="Listeafsnit"/>
+        <w:numPr>
+          <w:ilvl w:val="0"/>
+          <w:numId w:val="2"/>
+        </w:numPr>
+        <w:rPr>
+          <w:lang w:val="en-US"/>
+        </w:rPr>
+      </w:pPr>
+      <w:r>
+        <w:rPr>
+          <w:lang w:val="en-US"/>
+        </w:rPr>
+        <w:t xml:space="preserve">Little helper could take noisy environment into account, when finding the primary frequency. </w:t>
+      </w:r>
+    </w:p>
+    <w:p>
+      <w:pPr>
+        <w:rPr>
+          <w:lang w:val="en-US"/>
+        </w:rPr>
+      </w:pPr>
+      <w:r>
+        <w:rPr>
+          <w:lang w:val="en-US"/>
+        </w:rPr>
+        <w:t>Won't</w:t>
+      </w:r>
+    </w:p>
+    <w:p>
+      <w:pPr>
+        <w:pStyle w:val="Listeafsnit"/>
+        <w:numPr>
+          <w:ilvl w:val="0"/>
+          <w:numId w:val="2"/>
+        </w:numPr>
+        <w:rPr>
+          <w:lang w:val="en-US"/>
+        </w:rPr>
+      </w:pPr>
+      <w:r>
+        <w:rPr>
+          <w:lang w:val="en-US"/>
+        </w:rPr>
         <w:t>Little Helper won't make you sing like Freddie Mercury.</w:t>
       </w:r>
     </w:p>
@@ -318,6 +405,7 @@
         <w:rPr>
           <w:lang w:val="en-US"/>
         </w:rPr>
+        <w:lastRenderedPageBreak/>
         <w:t>Little helper must correct the audio signal to the nearest step on the scale</w:t>
       </w:r>
       <w:r>
@@ -788,7 +876,6 @@
           <w:rFonts w:eastAsiaTheme="minorEastAsia"/>
           <w:lang w:val="en-US"/>
         </w:rPr>
-        <w:lastRenderedPageBreak/>
         <w:t>The filter must maximum use</w:t>
       </w:r>
       <w:r>
@@ -850,9 +937,22 @@
           <m:t>·95%</m:t>
         </m:r>
       </m:oMath>
-      <w:r>
-        <w:rPr>
-          <w:rFonts w:eastAsiaTheme="minorEastAsia"/>
+    </w:p>
+    <w:p>
+      <w:pPr>
+        <w:rPr>
+          <w:lang w:val="en-US"/>
+        </w:rPr>
+      </w:pPr>
+    </w:p>
+    <w:p>
+      <w:pPr>
+        <w:rPr>
+          <w:lang w:val="en-US"/>
+        </w:rPr>
+      </w:pPr>
+      <w:r>
+        <w:rPr>
           <w:lang w:val="en-US"/>
         </w:rPr>
         <w:t xml:space="preserve"> </w:t>
@@ -984,6 +1084,95 @@
     </w:lvl>
   </w:abstractNum>
   <w:abstractNum w:abstractNumId="1">
+    <w:nsid w:val="0A186129"/>
+    <w:multiLevelType w:val="hybridMultilevel"/>
+    <w:tmpl w:val="58C4CE9A"/>
+    <w:lvl w:ilvl="0" w:tplc="CA36FC58">
+      <w:start w:val="1"/>
+      <w:numFmt w:val="decimal"/>
+      <w:lvlText w:val="FR%1."/>
+      <w:lvlJc w:val="left"/>
+      <w:pPr>
+        <w:ind w:left="755" w:hanging="360"/>
+      </w:pPr>
+      <w:rPr>
+        <w:rFonts w:hint="default"/>
+      </w:rPr>
+    </w:lvl>
+    <w:lvl w:ilvl="1" w:tplc="04060019" w:tentative="1">
+      <w:start w:val="1"/>
+      <w:numFmt w:val="lowerLetter"/>
+      <w:lvlText w:val="%2."/>
+      <w:lvlJc w:val="left"/>
+      <w:pPr>
+        <w:ind w:left="1475" w:hanging="360"/>
+      </w:pPr>
+    </w:lvl>
+    <w:lvl w:ilvl="2" w:tplc="0406001B" w:tentative="1">
+      <w:start w:val="1"/>
+      <w:numFmt w:val="lowerRoman"/>
+      <w:lvlText w:val="%3."/>
+      <w:lvlJc w:val="right"/>
+      <w:pPr>
+        <w:ind w:left="2195" w:hanging="180"/>
+      </w:pPr>
+    </w:lvl>
+    <w:lvl w:ilvl="3" w:tplc="0406000F" w:tentative="1">
+      <w:start w:val="1"/>
+      <w:numFmt w:val="decimal"/>
+      <w:lvlText w:val="%4."/>
+      <w:lvlJc w:val="left"/>
+      <w:pPr>
+        <w:ind w:left="2915" w:hanging="360"/>
+      </w:pPr>
+    </w:lvl>
+    <w:lvl w:ilvl="4" w:tplc="04060019" w:tentative="1">
+      <w:start w:val="1"/>
+      <w:numFmt w:val="lowerLetter"/>
+      <w:lvlText w:val="%5."/>
+      <w:lvlJc w:val="left"/>
+      <w:pPr>
+        <w:ind w:left="3635" w:hanging="360"/>
+      </w:pPr>
+    </w:lvl>
+    <w:lvl w:ilvl="5" w:tplc="0406001B" w:tentative="1">
+      <w:start w:val="1"/>
+      <w:numFmt w:val="lowerRoman"/>
+      <w:lvlText w:val="%6."/>
+      <w:lvlJc w:val="right"/>
+      <w:pPr>
+        <w:ind w:left="4355" w:hanging="180"/>
+      </w:pPr>
+    </w:lvl>
+    <w:lvl w:ilvl="6" w:tplc="0406000F" w:tentative="1">
+      <w:start w:val="1"/>
+      <w:numFmt w:val="decimal"/>
+      <w:lvlText w:val="%7."/>
+      <w:lvlJc w:val="left"/>
+      <w:pPr>
+        <w:ind w:left="5075" w:hanging="360"/>
+      </w:pPr>
+    </w:lvl>
+    <w:lvl w:ilvl="7" w:tplc="04060019" w:tentative="1">
+      <w:start w:val="1"/>
+      <w:numFmt w:val="lowerLetter"/>
+      <w:lvlText w:val="%8."/>
+      <w:lvlJc w:val="left"/>
+      <w:pPr>
+        <w:ind w:left="5795" w:hanging="360"/>
+      </w:pPr>
+    </w:lvl>
+    <w:lvl w:ilvl="8" w:tplc="0406001B" w:tentative="1">
+      <w:start w:val="1"/>
+      <w:numFmt w:val="lowerRoman"/>
+      <w:lvlText w:val="%9."/>
+      <w:lvlJc w:val="right"/>
+      <w:pPr>
+        <w:ind w:left="6515" w:hanging="180"/>
+      </w:pPr>
+    </w:lvl>
+  </w:abstractNum>
+  <w:abstractNum w:abstractNumId="2">
     <w:nsid w:val="17CB0E9E"/>
     <w:multiLevelType w:val="hybridMultilevel"/>
     <w:tmpl w:val="00A29194"/>
@@ -1072,7 +1261,96 @@
       </w:pPr>
     </w:lvl>
   </w:abstractNum>
-  <w:abstractNum w:abstractNumId="2">
+  <w:abstractNum w:abstractNumId="3">
+    <w:nsid w:val="337B38DD"/>
+    <w:multiLevelType w:val="hybridMultilevel"/>
+    <w:tmpl w:val="7FF07F74"/>
+    <w:lvl w:ilvl="0" w:tplc="CA36FC58">
+      <w:start w:val="1"/>
+      <w:numFmt w:val="decimal"/>
+      <w:lvlText w:val="FR%1."/>
+      <w:lvlJc w:val="left"/>
+      <w:pPr>
+        <w:ind w:left="755" w:hanging="360"/>
+      </w:pPr>
+      <w:rPr>
+        <w:rFonts w:hint="default"/>
+      </w:rPr>
+    </w:lvl>
+    <w:lvl w:ilvl="1" w:tplc="04060019" w:tentative="1">
+      <w:start w:val="1"/>
+      <w:numFmt w:val="lowerLetter"/>
+      <w:lvlText w:val="%2."/>
+      <w:lvlJc w:val="left"/>
+      <w:pPr>
+        <w:ind w:left="1440" w:hanging="360"/>
+      </w:pPr>
+    </w:lvl>
+    <w:lvl w:ilvl="2" w:tplc="0406001B" w:tentative="1">
+      <w:start w:val="1"/>
+      <w:numFmt w:val="lowerRoman"/>
+      <w:lvlText w:val="%3."/>
+      <w:lvlJc w:val="right"/>
+      <w:pPr>
+        <w:ind w:left="2160" w:hanging="180"/>
+      </w:pPr>
+    </w:lvl>
+    <w:lvl w:ilvl="3" w:tplc="0406000F" w:tentative="1">
+      <w:start w:val="1"/>
+      <w:numFmt w:val="decimal"/>
+      <w:lvlText w:val="%4."/>
+      <w:lvlJc w:val="left"/>
+      <w:pPr>
+        <w:ind w:left="2880" w:hanging="360"/>
+      </w:pPr>
+    </w:lvl>
+    <w:lvl w:ilvl="4" w:tplc="04060019" w:tentative="1">
+      <w:start w:val="1"/>
+      <w:numFmt w:val="lowerLetter"/>
+      <w:lvlText w:val="%5."/>
+      <w:lvlJc w:val="left"/>
+      <w:pPr>
+        <w:ind w:left="3600" w:hanging="360"/>
+      </w:pPr>
+    </w:lvl>
+    <w:lvl w:ilvl="5" w:tplc="0406001B" w:tentative="1">
+      <w:start w:val="1"/>
+      <w:numFmt w:val="lowerRoman"/>
+      <w:lvlText w:val="%6."/>
+      <w:lvlJc w:val="right"/>
+      <w:pPr>
+        <w:ind w:left="4320" w:hanging="180"/>
+      </w:pPr>
+    </w:lvl>
+    <w:lvl w:ilvl="6" w:tplc="0406000F" w:tentative="1">
+      <w:start w:val="1"/>
+      <w:numFmt w:val="decimal"/>
+      <w:lvlText w:val="%7."/>
+      <w:lvlJc w:val="left"/>
+      <w:pPr>
+        <w:ind w:left="5040" w:hanging="360"/>
+      </w:pPr>
+    </w:lvl>
+    <w:lvl w:ilvl="7" w:tplc="04060019" w:tentative="1">
+      <w:start w:val="1"/>
+      <w:numFmt w:val="lowerLetter"/>
+      <w:lvlText w:val="%8."/>
+      <w:lvlJc w:val="left"/>
+      <w:pPr>
+        <w:ind w:left="5760" w:hanging="360"/>
+      </w:pPr>
+    </w:lvl>
+    <w:lvl w:ilvl="8" w:tplc="0406001B" w:tentative="1">
+      <w:start w:val="1"/>
+      <w:numFmt w:val="lowerRoman"/>
+      <w:lvlText w:val="%9."/>
+      <w:lvlJc w:val="right"/>
+      <w:pPr>
+        <w:ind w:left="6480" w:hanging="180"/>
+      </w:pPr>
+    </w:lvl>
+  </w:abstractNum>
+  <w:abstractNum w:abstractNumId="4">
     <w:nsid w:val="568F78A1"/>
     <w:multiLevelType w:val="hybridMultilevel"/>
     <w:tmpl w:val="98FA3CA0"/>
@@ -1161,7 +1439,7 @@
       </w:pPr>
     </w:lvl>
   </w:abstractNum>
-  <w:abstractNum w:abstractNumId="3">
+  <w:abstractNum w:abstractNumId="5">
     <w:nsid w:val="6BC0762D"/>
     <w:multiLevelType w:val="hybridMultilevel"/>
     <w:tmpl w:val="E75A1E0A"/>
@@ -1250,7 +1528,7 @@
       </w:pPr>
     </w:lvl>
   </w:abstractNum>
-  <w:abstractNum w:abstractNumId="4">
+  <w:abstractNum w:abstractNumId="6">
     <w:nsid w:val="77361332"/>
     <w:multiLevelType w:val="hybridMultilevel"/>
     <w:tmpl w:val="39F60664"/>
@@ -1364,19 +1642,25 @@
     </w:lvl>
   </w:abstractNum>
   <w:num w:numId="1">
-    <w:abstractNumId w:val="4"/>
+    <w:abstractNumId w:val="6"/>
   </w:num>
   <w:num w:numId="2">
     <w:abstractNumId w:val="0"/>
   </w:num>
   <w:num w:numId="3">
+    <w:abstractNumId w:val="4"/>
+  </w:num>
+  <w:num w:numId="4">
     <w:abstractNumId w:val="2"/>
   </w:num>
-  <w:num w:numId="4">
+  <w:num w:numId="5">
+    <w:abstractNumId w:val="5"/>
+  </w:num>
+  <w:num w:numId="6">
+    <w:abstractNumId w:val="3"/>
+  </w:num>
+  <w:num w:numId="7">
     <w:abstractNumId w:val="1"/>
-  </w:num>
-  <w:num w:numId="5">
-    <w:abstractNumId w:val="3"/>
   </w:num>
 </w:numbering>
 </file>

</xml_diff>